<commit_message>
fix: Errors first call
</commit_message>
<xml_diff>
--- a/reports/Student #2/04 Requirements - Student #2.docx
+++ b/reports/Student #2/04 Requirements - Student #2.docx
@@ -114,7 +114,7 @@
                   <w:rPr>
                     <w:rFonts w:asciiTheme="majorHAnsi" w:hAnsiTheme="majorHAnsi" w:cstheme="majorHAnsi"/>
                   </w:rPr>
-                  <w:t>1</w:t>
+                  <w:t>2</w:t>
                 </w:r>
                 <w:r>
                   <w:rPr>
@@ -574,7 +574,6 @@
         <w:rPr>
           <w:rFonts w:cstheme="majorHAnsi"/>
         </w:rPr>
-        <w:lastRenderedPageBreak/>
         <w:t>MANDATORY Deliverable D01: introduction</w:t>
       </w:r>
     </w:p>
@@ -973,7 +972,6 @@
         <w:rPr>
           <w:rFonts w:cstheme="majorHAnsi"/>
         </w:rPr>
-        <w:lastRenderedPageBreak/>
         <w:t xml:space="preserve">MANDATORY </w:t>
       </w:r>
       <w:r>
@@ -1737,7 +1735,6 @@
         <w:rPr>
           <w:rFonts w:cstheme="majorHAnsi"/>
         </w:rPr>
-        <w:lastRenderedPageBreak/>
         <w:t>MANDATORY Deliverable D03: implementing features</w:t>
       </w:r>
     </w:p>
@@ -2486,7 +2483,6 @@
         <w:rPr>
           <w:rFonts w:cstheme="majorHAnsi"/>
         </w:rPr>
-        <w:lastRenderedPageBreak/>
         <w:t>MANDATORY Deliverable D04: formal testing</w:t>
       </w:r>
     </w:p>
@@ -2754,7 +2750,6 @@
         <w:rPr>
           <w:rFonts w:cstheme="majorHAnsi"/>
         </w:rPr>
-        <w:lastRenderedPageBreak/>
         <w:t>SUPPLEMENTARY Deliverable D01: introduction</w:t>
       </w:r>
     </w:p>
@@ -3082,7 +3077,6 @@
         <w:rPr>
           <w:rFonts w:cstheme="majorHAnsi"/>
         </w:rPr>
-        <w:lastRenderedPageBreak/>
         <w:t xml:space="preserve">SUPPLEMENTARY </w:t>
       </w:r>
       <w:r>
@@ -3583,7 +3577,6 @@
         <w:rPr>
           <w:rFonts w:cstheme="majorHAnsi"/>
         </w:rPr>
-        <w:lastRenderedPageBreak/>
         <w:t>SUPPLEMENTARY Deliverable D03: implementing features</w:t>
       </w:r>
     </w:p>
@@ -4252,7 +4245,6 @@
         <w:rPr>
           <w:rFonts w:cstheme="majorHAnsi"/>
         </w:rPr>
-        <w:lastRenderedPageBreak/>
         <w:t>SUPPLEMENTARY Deliverable D04: formal testing</w:t>
       </w:r>
     </w:p>
@@ -6467,6 +6459,8 @@
     <w:rsid w:val="002D022D"/>
     <w:rsid w:val="004D7778"/>
     <w:rsid w:val="00655463"/>
+    <w:rsid w:val="00777B60"/>
+    <w:rsid w:val="00F07EDB"/>
     <w:rsid w:val="00F87DFB"/>
   </w:rsids>
   <m:mathPr>

</xml_diff>